<commit_message>
new model: added seasonality to kelp model, density dpendence growth rates and reproductive rates, fishing based on individuals rather than probabilities.
</commit_message>
<xml_diff>
--- a/Mae Rennick_ Urchin-Kelp Model Proposal.docx
+++ b/Mae Rennick_ Urchin-Kelp Model Proposal.docx
@@ -2342,15 +2342,7 @@
                             <w:sz w:val="20"/>
                             <w:szCs w:val="20"/>
                           </w:rPr>
-                          <m:t>2</m:t>
-                        </m:r>
-                        <m:r>
-                          <w:rPr>
-                            <w:rFonts w:ascii="Cambria Math" w:hAnsi="Cambria Math"/>
-                            <w:sz w:val="20"/>
-                            <w:szCs w:val="20"/>
-                          </w:rPr>
-                          <m:t>,t</m:t>
+                          <m:t>2,t</m:t>
                         </m:r>
                       </m:sub>
                     </m:sSub>
@@ -2386,15 +2378,7 @@
                             <w:sz w:val="20"/>
                             <w:szCs w:val="20"/>
                           </w:rPr>
-                          <m:t>3</m:t>
-                        </m:r>
-                        <m:r>
-                          <w:rPr>
-                            <w:rFonts w:ascii="Cambria Math" w:hAnsi="Cambria Math"/>
-                            <w:sz w:val="20"/>
-                            <w:szCs w:val="20"/>
-                          </w:rPr>
-                          <m:t>,t</m:t>
+                          <m:t>3,t</m:t>
                         </m:r>
                       </m:sub>
                     </m:sSub>
@@ -2438,15 +2422,7 @@
                             <w:sz w:val="20"/>
                             <w:szCs w:val="20"/>
                           </w:rPr>
-                          <m:t>4</m:t>
-                        </m:r>
-                        <m:r>
-                          <w:rPr>
-                            <w:rFonts w:ascii="Cambria Math" w:hAnsi="Cambria Math"/>
-                            <w:sz w:val="20"/>
-                            <w:szCs w:val="20"/>
-                          </w:rPr>
-                          <m:t>,t</m:t>
+                          <m:t>4,t</m:t>
                         </m:r>
                       </m:sub>
                     </m:sSub>
@@ -2490,15 +2466,7 @@
                             <w:sz w:val="20"/>
                             <w:szCs w:val="20"/>
                           </w:rPr>
-                          <m:t>5</m:t>
-                        </m:r>
-                        <m:r>
-                          <w:rPr>
-                            <w:rFonts w:ascii="Cambria Math" w:hAnsi="Cambria Math"/>
-                            <w:sz w:val="20"/>
-                            <w:szCs w:val="20"/>
-                          </w:rPr>
-                          <m:t>,t</m:t>
+                          <m:t>5,t</m:t>
                         </m:r>
                       </m:sub>
                     </m:sSub>
@@ -4873,8 +4841,6 @@
               </w:rPr>
               <w:t xml:space="preserve">) </w:t>
             </w:r>
-            <w:bookmarkStart w:id="0" w:name="_GoBack"/>
-            <w:bookmarkEnd w:id="0"/>
           </w:p>
         </w:tc>
       </w:tr>
@@ -6974,23 +6940,7 @@
           <w:sz w:val="22"/>
           <w:szCs w:val="22"/>
         </w:rPr>
-        <w:t>.</w:t>
-      </w:r>
-      <w:r>
-        <w:rPr>
-          <w:rFonts w:ascii="Times" w:hAnsi="Times"/>
-          <w:sz w:val="22"/>
-          <w:szCs w:val="22"/>
-        </w:rPr>
-        <w:t xml:space="preserve"> </w:t>
-      </w:r>
-      <w:r>
-        <w:rPr>
-          <w:rFonts w:ascii="Times" w:hAnsi="Times"/>
-          <w:sz w:val="22"/>
-          <w:szCs w:val="22"/>
-        </w:rPr>
-        <w:t>1: 81-</w:t>
+        <w:t>. 1: 81-</w:t>
       </w:r>
     </w:p>
     <w:p>
@@ -7268,6 +7218,7 @@
           <w:szCs w:val="22"/>
         </w:rPr>
       </w:pPr>
+      <w:bookmarkStart w:id="0" w:name="_GoBack"/>
       <w:r>
         <w:rPr>
           <w:rFonts w:ascii="Times" w:hAnsi="Times"/>
@@ -7298,9 +7249,9 @@
           <w:szCs w:val="22"/>
           <w:shd w:val="clear" w:color="auto" w:fill="FFFFFF"/>
         </w:rPr>
-        <w:t xml:space="preserve"> L. (1957</w:t>
-      </w:r>
-      <w:proofErr w:type="gramStart"/>
+        <w:t xml:space="preserve"> </w:t>
+      </w:r>
+      <w:bookmarkEnd w:id="0"/>
       <w:r>
         <w:rPr>
           <w:rFonts w:ascii="Times" w:hAnsi="Times"/>
@@ -7309,18 +7260,7 @@
           <w:szCs w:val="22"/>
           <w:shd w:val="clear" w:color="auto" w:fill="FFFFFF"/>
         </w:rPr>
-        <w:t>)</w:t>
-      </w:r>
-      <w:r>
-        <w:rPr>
-          <w:rStyle w:val="apple-converted-space"/>
-          <w:rFonts w:ascii="Times" w:hAnsi="Times"/>
-          <w:color w:val="000000"/>
-          <w:sz w:val="22"/>
-          <w:szCs w:val="22"/>
-          <w:shd w:val="clear" w:color="auto" w:fill="FFFFFF"/>
-        </w:rPr>
-        <w:t> </w:t>
+        <w:t>L. (1957)</w:t>
       </w:r>
       <w:r>
         <w:rPr>
@@ -7330,18 +7270,7 @@
           <w:sz w:val="22"/>
           <w:szCs w:val="22"/>
         </w:rPr>
-        <w:t xml:space="preserve"> Quantitative</w:t>
-      </w:r>
-      <w:proofErr w:type="gramEnd"/>
-      <w:r>
-        <w:rPr>
-          <w:rStyle w:val="element-citation"/>
-          <w:rFonts w:ascii="Times" w:hAnsi="Times"/>
-          <w:color w:val="000000"/>
-          <w:sz w:val="22"/>
-          <w:szCs w:val="22"/>
-        </w:rPr>
-        <w:t xml:space="preserve"> laws in metabolism and growth.</w:t>
+        <w:t xml:space="preserve"> Quantitative laws in metabolism and growth.</w:t>
       </w:r>
       <w:r>
         <w:rPr>

</xml_diff>